<commit_message>
remove credentials in documents
</commit_message>
<xml_diff>
--- a/social-app/documentation/Back-End/back-end-documentation.docx
+++ b/social-app/documentation/Back-End/back-end-documentation.docx
@@ -40,14 +40,70 @@
           <w:szCs w:val="24"/>
         </w:rPr>
       </w:pPr>
-      <w:r>
-        <w:rPr>
-          <w:rFonts w:ascii="Times New Roman" w:hAnsi="Times New Roman" w:cs="Times New Roman"/>
-          <w:sz w:val="24"/>
-          <w:szCs w:val="24"/>
-        </w:rPr>
-        <w:t>express: server side library</w:t>
-      </w:r>
+      <w:proofErr w:type="spellStart"/>
+      <w:r>
+        <w:rPr>
+          <w:rFonts w:ascii="Times New Roman" w:hAnsi="Times New Roman" w:cs="Times New Roman"/>
+          <w:sz w:val="24"/>
+          <w:szCs w:val="24"/>
+        </w:rPr>
+        <w:t>express</w:t>
+      </w:r>
+      <w:proofErr w:type="spellEnd"/>
+      <w:r>
+        <w:rPr>
+          <w:rFonts w:ascii="Times New Roman" w:hAnsi="Times New Roman" w:cs="Times New Roman"/>
+          <w:sz w:val="24"/>
+          <w:szCs w:val="24"/>
+        </w:rPr>
+        <w:t xml:space="preserve">: </w:t>
+      </w:r>
+      <w:proofErr w:type="gramStart"/>
+      <w:r>
+        <w:rPr>
+          <w:rFonts w:ascii="Times New Roman" w:hAnsi="Times New Roman" w:cs="Times New Roman"/>
+          <w:sz w:val="24"/>
+          <w:szCs w:val="24"/>
+        </w:rPr>
+        <w:t>server</w:t>
+      </w:r>
+      <w:proofErr w:type="gramEnd"/>
+      <w:r>
+        <w:rPr>
+          <w:rFonts w:ascii="Times New Roman" w:hAnsi="Times New Roman" w:cs="Times New Roman"/>
+          <w:sz w:val="24"/>
+          <w:szCs w:val="24"/>
+        </w:rPr>
+        <w:t xml:space="preserve"> </w:t>
+      </w:r>
+      <w:proofErr w:type="spellStart"/>
+      <w:r>
+        <w:rPr>
+          <w:rFonts w:ascii="Times New Roman" w:hAnsi="Times New Roman" w:cs="Times New Roman"/>
+          <w:sz w:val="24"/>
+          <w:szCs w:val="24"/>
+        </w:rPr>
+        <w:t>side</w:t>
+      </w:r>
+      <w:proofErr w:type="spellEnd"/>
+      <w:r>
+        <w:rPr>
+          <w:rFonts w:ascii="Times New Roman" w:hAnsi="Times New Roman" w:cs="Times New Roman"/>
+          <w:sz w:val="24"/>
+          <w:szCs w:val="24"/>
+        </w:rPr>
+        <w:t xml:space="preserve"> </w:t>
+      </w:r>
+      <w:proofErr w:type="spellStart"/>
+      <w:r>
+        <w:rPr>
+          <w:rFonts w:ascii="Times New Roman" w:hAnsi="Times New Roman" w:cs="Times New Roman"/>
+          <w:sz w:val="24"/>
+          <w:szCs w:val="24"/>
+        </w:rPr>
+        <w:t>library</w:t>
+      </w:r>
+      <w:proofErr w:type="spellEnd"/>
     </w:p>
     <w:p>
       <w:pPr>
@@ -64,14 +120,70 @@
           <w:szCs w:val="24"/>
         </w:rPr>
       </w:pPr>
-      <w:r>
-        <w:rPr>
-          <w:rFonts w:ascii="Times New Roman" w:hAnsi="Times New Roman" w:cs="Times New Roman"/>
-          <w:sz w:val="24"/>
-          <w:szCs w:val="24"/>
-        </w:rPr>
-        <w:t>body-parse: process body requests</w:t>
-      </w:r>
+      <w:proofErr w:type="spellStart"/>
+      <w:r>
+        <w:rPr>
+          <w:rFonts w:ascii="Times New Roman" w:hAnsi="Times New Roman" w:cs="Times New Roman"/>
+          <w:sz w:val="24"/>
+          <w:szCs w:val="24"/>
+        </w:rPr>
+        <w:t>body-parse</w:t>
+      </w:r>
+      <w:proofErr w:type="spellEnd"/>
+      <w:r>
+        <w:rPr>
+          <w:rFonts w:ascii="Times New Roman" w:hAnsi="Times New Roman" w:cs="Times New Roman"/>
+          <w:sz w:val="24"/>
+          <w:szCs w:val="24"/>
+        </w:rPr>
+        <w:t xml:space="preserve">: </w:t>
+      </w:r>
+      <w:proofErr w:type="spellStart"/>
+      <w:r>
+        <w:rPr>
+          <w:rFonts w:ascii="Times New Roman" w:hAnsi="Times New Roman" w:cs="Times New Roman"/>
+          <w:sz w:val="24"/>
+          <w:szCs w:val="24"/>
+        </w:rPr>
+        <w:t>process</w:t>
+      </w:r>
+      <w:proofErr w:type="spellEnd"/>
+      <w:r>
+        <w:rPr>
+          <w:rFonts w:ascii="Times New Roman" w:hAnsi="Times New Roman" w:cs="Times New Roman"/>
+          <w:sz w:val="24"/>
+          <w:szCs w:val="24"/>
+        </w:rPr>
+        <w:t xml:space="preserve"> </w:t>
+      </w:r>
+      <w:proofErr w:type="spellStart"/>
+      <w:r>
+        <w:rPr>
+          <w:rFonts w:ascii="Times New Roman" w:hAnsi="Times New Roman" w:cs="Times New Roman"/>
+          <w:sz w:val="24"/>
+          <w:szCs w:val="24"/>
+        </w:rPr>
+        <w:t>body</w:t>
+      </w:r>
+      <w:proofErr w:type="spellEnd"/>
+      <w:r>
+        <w:rPr>
+          <w:rFonts w:ascii="Times New Roman" w:hAnsi="Times New Roman" w:cs="Times New Roman"/>
+          <w:sz w:val="24"/>
+          <w:szCs w:val="24"/>
+        </w:rPr>
+        <w:t xml:space="preserve"> </w:t>
+      </w:r>
+      <w:proofErr w:type="spellStart"/>
+      <w:r>
+        <w:rPr>
+          <w:rFonts w:ascii="Times New Roman" w:hAnsi="Times New Roman" w:cs="Times New Roman"/>
+          <w:sz w:val="24"/>
+          <w:szCs w:val="24"/>
+        </w:rPr>
+        <w:t>requests</w:t>
+      </w:r>
+      <w:proofErr w:type="spellEnd"/>
     </w:p>
     <w:p>
       <w:pPr>
@@ -88,14 +200,54 @@
           <w:szCs w:val="24"/>
         </w:rPr>
       </w:pPr>
-      <w:r>
-        <w:rPr>
-          <w:rFonts w:ascii="Times New Roman" w:hAnsi="Times New Roman" w:cs="Times New Roman"/>
-          <w:sz w:val="24"/>
-          <w:szCs w:val="24"/>
-        </w:rPr>
-        <w:t>bcrypt: password encryption</w:t>
-      </w:r>
+      <w:proofErr w:type="spellStart"/>
+      <w:r>
+        <w:rPr>
+          <w:rFonts w:ascii="Times New Roman" w:hAnsi="Times New Roman" w:cs="Times New Roman"/>
+          <w:sz w:val="24"/>
+          <w:szCs w:val="24"/>
+        </w:rPr>
+        <w:t>bcrypt</w:t>
+      </w:r>
+      <w:proofErr w:type="spellEnd"/>
+      <w:r>
+        <w:rPr>
+          <w:rFonts w:ascii="Times New Roman" w:hAnsi="Times New Roman" w:cs="Times New Roman"/>
+          <w:sz w:val="24"/>
+          <w:szCs w:val="24"/>
+        </w:rPr>
+        <w:t xml:space="preserve">: </w:t>
+      </w:r>
+      <w:proofErr w:type="spellStart"/>
+      <w:proofErr w:type="gramStart"/>
+      <w:r>
+        <w:rPr>
+          <w:rFonts w:ascii="Times New Roman" w:hAnsi="Times New Roman" w:cs="Times New Roman"/>
+          <w:sz w:val="24"/>
+          <w:szCs w:val="24"/>
+        </w:rPr>
+        <w:t>password</w:t>
+      </w:r>
+      <w:proofErr w:type="spellEnd"/>
+      <w:proofErr w:type="gramEnd"/>
+      <w:r>
+        <w:rPr>
+          <w:rFonts w:ascii="Times New Roman" w:hAnsi="Times New Roman" w:cs="Times New Roman"/>
+          <w:sz w:val="24"/>
+          <w:szCs w:val="24"/>
+        </w:rPr>
+        <w:t xml:space="preserve"> </w:t>
+      </w:r>
+      <w:proofErr w:type="spellStart"/>
+      <w:r>
+        <w:rPr>
+          <w:rFonts w:ascii="Times New Roman" w:hAnsi="Times New Roman" w:cs="Times New Roman"/>
+          <w:sz w:val="24"/>
+          <w:szCs w:val="24"/>
+        </w:rPr>
+        <w:t>encryption</w:t>
+      </w:r>
+      <w:proofErr w:type="spellEnd"/>
     </w:p>
     <w:p>
       <w:pPr>
@@ -112,14 +264,70 @@
           <w:szCs w:val="24"/>
         </w:rPr>
       </w:pPr>
-      <w:r>
-        <w:rPr>
-          <w:rFonts w:ascii="Times New Roman" w:hAnsi="Times New Roman" w:cs="Times New Roman"/>
-          <w:sz w:val="24"/>
-          <w:szCs w:val="24"/>
-        </w:rPr>
-        <w:t>cors: cross origin requests</w:t>
-      </w:r>
+      <w:proofErr w:type="spellStart"/>
+      <w:r>
+        <w:rPr>
+          <w:rFonts w:ascii="Times New Roman" w:hAnsi="Times New Roman" w:cs="Times New Roman"/>
+          <w:sz w:val="24"/>
+          <w:szCs w:val="24"/>
+        </w:rPr>
+        <w:t>cors</w:t>
+      </w:r>
+      <w:proofErr w:type="spellEnd"/>
+      <w:r>
+        <w:rPr>
+          <w:rFonts w:ascii="Times New Roman" w:hAnsi="Times New Roman" w:cs="Times New Roman"/>
+          <w:sz w:val="24"/>
+          <w:szCs w:val="24"/>
+        </w:rPr>
+        <w:t xml:space="preserve">: </w:t>
+      </w:r>
+      <w:proofErr w:type="spellStart"/>
+      <w:r>
+        <w:rPr>
+          <w:rFonts w:ascii="Times New Roman" w:hAnsi="Times New Roman" w:cs="Times New Roman"/>
+          <w:sz w:val="24"/>
+          <w:szCs w:val="24"/>
+        </w:rPr>
+        <w:t>cross</w:t>
+      </w:r>
+      <w:proofErr w:type="spellEnd"/>
+      <w:r>
+        <w:rPr>
+          <w:rFonts w:ascii="Times New Roman" w:hAnsi="Times New Roman" w:cs="Times New Roman"/>
+          <w:sz w:val="24"/>
+          <w:szCs w:val="24"/>
+        </w:rPr>
+        <w:t xml:space="preserve"> </w:t>
+      </w:r>
+      <w:proofErr w:type="spellStart"/>
+      <w:r>
+        <w:rPr>
+          <w:rFonts w:ascii="Times New Roman" w:hAnsi="Times New Roman" w:cs="Times New Roman"/>
+          <w:sz w:val="24"/>
+          <w:szCs w:val="24"/>
+        </w:rPr>
+        <w:t>origin</w:t>
+      </w:r>
+      <w:proofErr w:type="spellEnd"/>
+      <w:r>
+        <w:rPr>
+          <w:rFonts w:ascii="Times New Roman" w:hAnsi="Times New Roman" w:cs="Times New Roman"/>
+          <w:sz w:val="24"/>
+          <w:szCs w:val="24"/>
+        </w:rPr>
+        <w:t xml:space="preserve"> </w:t>
+      </w:r>
+      <w:proofErr w:type="spellStart"/>
+      <w:r>
+        <w:rPr>
+          <w:rFonts w:ascii="Times New Roman" w:hAnsi="Times New Roman" w:cs="Times New Roman"/>
+          <w:sz w:val="24"/>
+          <w:szCs w:val="24"/>
+        </w:rPr>
+        <w:t>requests</w:t>
+      </w:r>
+      <w:proofErr w:type="spellEnd"/>
     </w:p>
     <w:p>
       <w:pPr>
@@ -136,13 +344,41 @@
           <w:szCs w:val="24"/>
         </w:rPr>
       </w:pPr>
-      <w:r>
-        <w:rPr>
-          <w:rFonts w:ascii="Times New Roman" w:hAnsi="Times New Roman" w:cs="Times New Roman"/>
-          <w:sz w:val="24"/>
-          <w:szCs w:val="24"/>
-        </w:rPr>
-        <w:t>dotenv: environment variables</w:t>
+      <w:proofErr w:type="spellStart"/>
+      <w:r>
+        <w:rPr>
+          <w:rFonts w:ascii="Times New Roman" w:hAnsi="Times New Roman" w:cs="Times New Roman"/>
+          <w:sz w:val="24"/>
+          <w:szCs w:val="24"/>
+        </w:rPr>
+        <w:t>dotenv</w:t>
+      </w:r>
+      <w:proofErr w:type="spellEnd"/>
+      <w:r>
+        <w:rPr>
+          <w:rFonts w:ascii="Times New Roman" w:hAnsi="Times New Roman" w:cs="Times New Roman"/>
+          <w:sz w:val="24"/>
+          <w:szCs w:val="24"/>
+        </w:rPr>
+        <w:t xml:space="preserve">: </w:t>
+      </w:r>
+      <w:proofErr w:type="spellStart"/>
+      <w:r>
+        <w:rPr>
+          <w:rFonts w:ascii="Times New Roman" w:hAnsi="Times New Roman" w:cs="Times New Roman"/>
+          <w:sz w:val="24"/>
+          <w:szCs w:val="24"/>
+        </w:rPr>
+        <w:t>environment</w:t>
+      </w:r>
+      <w:proofErr w:type="spellEnd"/>
+      <w:r>
+        <w:rPr>
+          <w:rFonts w:ascii="Times New Roman" w:hAnsi="Times New Roman" w:cs="Times New Roman"/>
+          <w:sz w:val="24"/>
+          <w:szCs w:val="24"/>
+        </w:rPr>
+        <w:t xml:space="preserve"> variables</w:t>
       </w:r>
     </w:p>
     <w:p>
@@ -160,14 +396,34 @@
           <w:szCs w:val="24"/>
         </w:rPr>
       </w:pPr>
-      <w:r>
-        <w:rPr>
-          <w:rFonts w:ascii="Times New Roman" w:hAnsi="Times New Roman" w:cs="Times New Roman"/>
-          <w:sz w:val="24"/>
-          <w:szCs w:val="24"/>
-        </w:rPr>
-        <w:t>gridfs-stream: file upload</w:t>
-      </w:r>
+      <w:proofErr w:type="spellStart"/>
+      <w:r>
+        <w:rPr>
+          <w:rFonts w:ascii="Times New Roman" w:hAnsi="Times New Roman" w:cs="Times New Roman"/>
+          <w:sz w:val="24"/>
+          <w:szCs w:val="24"/>
+        </w:rPr>
+        <w:t>gridfs-stream</w:t>
+      </w:r>
+      <w:proofErr w:type="spellEnd"/>
+      <w:r>
+        <w:rPr>
+          <w:rFonts w:ascii="Times New Roman" w:hAnsi="Times New Roman" w:cs="Times New Roman"/>
+          <w:sz w:val="24"/>
+          <w:szCs w:val="24"/>
+        </w:rPr>
+        <w:t xml:space="preserve">: file </w:t>
+      </w:r>
+      <w:proofErr w:type="spellStart"/>
+      <w:r>
+        <w:rPr>
+          <w:rFonts w:ascii="Times New Roman" w:hAnsi="Times New Roman" w:cs="Times New Roman"/>
+          <w:sz w:val="24"/>
+          <w:szCs w:val="24"/>
+        </w:rPr>
+        <w:t>upload</w:t>
+      </w:r>
+      <w:proofErr w:type="spellEnd"/>
     </w:p>
     <w:p>
       <w:pPr>
@@ -184,14 +440,34 @@
           <w:szCs w:val="24"/>
         </w:rPr>
       </w:pPr>
-      <w:r>
-        <w:rPr>
-          <w:rFonts w:ascii="Times New Roman" w:hAnsi="Times New Roman" w:cs="Times New Roman"/>
-          <w:sz w:val="24"/>
-          <w:szCs w:val="24"/>
-        </w:rPr>
-        <w:t>multer: local file uploading</w:t>
-      </w:r>
+      <w:proofErr w:type="spellStart"/>
+      <w:r>
+        <w:rPr>
+          <w:rFonts w:ascii="Times New Roman" w:hAnsi="Times New Roman" w:cs="Times New Roman"/>
+          <w:sz w:val="24"/>
+          <w:szCs w:val="24"/>
+        </w:rPr>
+        <w:t>multer</w:t>
+      </w:r>
+      <w:proofErr w:type="spellEnd"/>
+      <w:r>
+        <w:rPr>
+          <w:rFonts w:ascii="Times New Roman" w:hAnsi="Times New Roman" w:cs="Times New Roman"/>
+          <w:sz w:val="24"/>
+          <w:szCs w:val="24"/>
+        </w:rPr>
+        <w:t xml:space="preserve">: local file </w:t>
+      </w:r>
+      <w:proofErr w:type="spellStart"/>
+      <w:r>
+        <w:rPr>
+          <w:rFonts w:ascii="Times New Roman" w:hAnsi="Times New Roman" w:cs="Times New Roman"/>
+          <w:sz w:val="24"/>
+          <w:szCs w:val="24"/>
+        </w:rPr>
+        <w:t>uploading</w:t>
+      </w:r>
+      <w:proofErr w:type="spellEnd"/>
     </w:p>
     <w:p>
       <w:pPr>
@@ -209,14 +485,45 @@
           <w:lang w:val="en-US"/>
         </w:rPr>
       </w:pPr>
-      <w:r>
-        <w:rPr>
-          <w:rFonts w:ascii="Times New Roman" w:hAnsi="Times New Roman" w:cs="Times New Roman"/>
-          <w:sz w:val="24"/>
-          <w:szCs w:val="24"/>
-          <w:lang w:val="en-US"/>
-        </w:rPr>
-        <w:t>multer-gridfs-storage: local file uploading</w:t>
+      <w:proofErr w:type="spellStart"/>
+      <w:r>
+        <w:rPr>
+          <w:rFonts w:ascii="Times New Roman" w:hAnsi="Times New Roman" w:cs="Times New Roman"/>
+          <w:sz w:val="24"/>
+          <w:szCs w:val="24"/>
+          <w:lang w:val="en-US"/>
+        </w:rPr>
+        <w:t>multer</w:t>
+      </w:r>
+      <w:proofErr w:type="spellEnd"/>
+      <w:r>
+        <w:rPr>
+          <w:rFonts w:ascii="Times New Roman" w:hAnsi="Times New Roman" w:cs="Times New Roman"/>
+          <w:sz w:val="24"/>
+          <w:szCs w:val="24"/>
+          <w:lang w:val="en-US"/>
+        </w:rPr>
+        <w:t>-</w:t>
+      </w:r>
+      <w:proofErr w:type="spellStart"/>
+      <w:r>
+        <w:rPr>
+          <w:rFonts w:ascii="Times New Roman" w:hAnsi="Times New Roman" w:cs="Times New Roman"/>
+          <w:sz w:val="24"/>
+          <w:szCs w:val="24"/>
+          <w:lang w:val="en-US"/>
+        </w:rPr>
+        <w:t>gridfs</w:t>
+      </w:r>
+      <w:proofErr w:type="spellEnd"/>
+      <w:r>
+        <w:rPr>
+          <w:rFonts w:ascii="Times New Roman" w:hAnsi="Times New Roman" w:cs="Times New Roman"/>
+          <w:sz w:val="24"/>
+          <w:szCs w:val="24"/>
+          <w:lang w:val="en-US"/>
+        </w:rPr>
+        <w:t>-storage: local file uploading</w:t>
       </w:r>
     </w:p>
     <w:p>
@@ -261,14 +568,25 @@
           <w:lang w:val="en-US"/>
         </w:rPr>
       </w:pPr>
-      <w:r>
-        <w:rPr>
-          <w:rFonts w:ascii="Times New Roman" w:hAnsi="Times New Roman" w:cs="Times New Roman"/>
-          <w:sz w:val="24"/>
-          <w:szCs w:val="24"/>
-          <w:lang w:val="en-US"/>
-        </w:rPr>
-        <w:t>morgan: logging</w:t>
+      <w:proofErr w:type="spellStart"/>
+      <w:r>
+        <w:rPr>
+          <w:rFonts w:ascii="Times New Roman" w:hAnsi="Times New Roman" w:cs="Times New Roman"/>
+          <w:sz w:val="24"/>
+          <w:szCs w:val="24"/>
+          <w:lang w:val="en-US"/>
+        </w:rPr>
+        <w:t>morgan</w:t>
+      </w:r>
+      <w:proofErr w:type="spellEnd"/>
+      <w:r>
+        <w:rPr>
+          <w:rFonts w:ascii="Times New Roman" w:hAnsi="Times New Roman" w:cs="Times New Roman"/>
+          <w:sz w:val="24"/>
+          <w:szCs w:val="24"/>
+          <w:lang w:val="en-US"/>
+        </w:rPr>
+        <w:t>: logging</w:t>
       </w:r>
     </w:p>
     <w:p>
@@ -287,14 +605,25 @@
           <w:lang w:val="en-US"/>
         </w:rPr>
       </w:pPr>
-      <w:r>
-        <w:rPr>
-          <w:rFonts w:ascii="Times New Roman" w:hAnsi="Times New Roman" w:cs="Times New Roman"/>
-          <w:sz w:val="24"/>
-          <w:szCs w:val="24"/>
-          <w:lang w:val="en-US"/>
-        </w:rPr>
-        <w:t>jsonwebtoken: authentication</w:t>
+      <w:proofErr w:type="spellStart"/>
+      <w:r>
+        <w:rPr>
+          <w:rFonts w:ascii="Times New Roman" w:hAnsi="Times New Roman" w:cs="Times New Roman"/>
+          <w:sz w:val="24"/>
+          <w:szCs w:val="24"/>
+          <w:lang w:val="en-US"/>
+        </w:rPr>
+        <w:t>jsonwebtoken</w:t>
+      </w:r>
+      <w:proofErr w:type="spellEnd"/>
+      <w:r>
+        <w:rPr>
+          <w:rFonts w:ascii="Times New Roman" w:hAnsi="Times New Roman" w:cs="Times New Roman"/>
+          <w:sz w:val="24"/>
+          <w:szCs w:val="24"/>
+          <w:lang w:val="en-US"/>
+        </w:rPr>
+        <w:t>: authentication</w:t>
       </w:r>
     </w:p>
     <w:p>
@@ -320,7 +649,27 @@
           <w:szCs w:val="24"/>
           <w:lang w:val="en-US"/>
         </w:rPr>
-        <w:t>mongoose: mongodb access</w:t>
+        <w:t xml:space="preserve">mongoose: </w:t>
+      </w:r>
+      <w:proofErr w:type="spellStart"/>
+      <w:r>
+        <w:rPr>
+          <w:rFonts w:ascii="Times New Roman" w:hAnsi="Times New Roman" w:cs="Times New Roman"/>
+          <w:sz w:val="24"/>
+          <w:szCs w:val="24"/>
+          <w:lang w:val="en-US"/>
+        </w:rPr>
+        <w:t>mongodb</w:t>
+      </w:r>
+      <w:proofErr w:type="spellEnd"/>
+      <w:r>
+        <w:rPr>
+          <w:rFonts w:ascii="Times New Roman" w:hAnsi="Times New Roman" w:cs="Times New Roman"/>
+          <w:sz w:val="24"/>
+          <w:szCs w:val="24"/>
+          <w:lang w:val="en-US"/>
+        </w:rPr>
+        <w:t xml:space="preserve"> access</w:t>
       </w:r>
     </w:p>
     <w:p>
@@ -334,100 +683,6 @@
           <w:lang w:val="en-US"/>
         </w:rPr>
       </w:pPr>
-      <w:r>
-        <w:rPr>
-          <w:rFonts w:ascii="Times New Roman" w:hAnsi="Times New Roman" w:cs="Times New Roman"/>
-          <w:b/>
-          <w:bCs/>
-          <w:sz w:val="24"/>
-          <w:szCs w:val="24"/>
-          <w:lang w:val="en-US"/>
-        </w:rPr>
-        <w:t>Mongo db users’ access</w:t>
-      </w:r>
-    </w:p>
-    <w:p>
-      <w:pPr>
-        <w:pStyle w:val="Prrafodelista"/>
-        <w:numPr>
-          <w:ilvl w:val="0"/>
-          <w:numId w:val="2"/>
-        </w:numPr>
-        <w:rPr>
-          <w:rFonts w:ascii="Times New Roman" w:hAnsi="Times New Roman" w:cs="Times New Roman"/>
-          <w:b/>
-          <w:bCs/>
-          <w:sz w:val="24"/>
-          <w:szCs w:val="24"/>
-          <w:lang w:val="en-US"/>
-        </w:rPr>
-      </w:pPr>
-      <w:r>
-        <w:rPr>
-          <w:rFonts w:ascii="Times New Roman" w:hAnsi="Times New Roman" w:cs="Times New Roman"/>
-          <w:b/>
-          <w:bCs/>
-          <w:sz w:val="24"/>
-          <w:szCs w:val="24"/>
-          <w:lang w:val="en-US"/>
-        </w:rPr>
-        <w:t xml:space="preserve">User: </w:t>
-      </w:r>
-      <w:r>
-        <w:rPr>
-          <w:rFonts w:ascii="Times New Roman" w:hAnsi="Times New Roman" w:cs="Times New Roman"/>
-          <w:sz w:val="24"/>
-          <w:szCs w:val="24"/>
-          <w:lang w:val="en-US"/>
-        </w:rPr>
-        <w:t>mongo-db-user</w:t>
-      </w:r>
-    </w:p>
-    <w:p>
-      <w:pPr>
-        <w:pStyle w:val="Prrafodelista"/>
-        <w:numPr>
-          <w:ilvl w:val="0"/>
-          <w:numId w:val="2"/>
-        </w:numPr>
-        <w:rPr>
-          <w:rFonts w:ascii="Times New Roman" w:hAnsi="Times New Roman" w:cs="Times New Roman"/>
-          <w:b/>
-          <w:bCs/>
-          <w:sz w:val="24"/>
-          <w:szCs w:val="24"/>
-          <w:lang w:val="en-US"/>
-        </w:rPr>
-      </w:pPr>
-      <w:r>
-        <w:rPr>
-          <w:rFonts w:ascii="Times New Roman" w:hAnsi="Times New Roman" w:cs="Times New Roman"/>
-          <w:b/>
-          <w:bCs/>
-          <w:sz w:val="24"/>
-          <w:szCs w:val="24"/>
-          <w:lang w:val="en-US"/>
-        </w:rPr>
-        <w:t>Password:</w:t>
-      </w:r>
-      <w:r>
-        <w:rPr>
-          <w:rFonts w:ascii="Times New Roman" w:hAnsi="Times New Roman" w:cs="Times New Roman"/>
-          <w:sz w:val="24"/>
-          <w:szCs w:val="24"/>
-          <w:lang w:val="en-US"/>
-        </w:rPr>
-        <w:t xml:space="preserve"> </w:t>
-      </w:r>
-      <w:r>
-        <w:rPr>
-          <w:rFonts w:ascii="Times New Roman" w:hAnsi="Times New Roman" w:cs="Times New Roman"/>
-          <w:sz w:val="24"/>
-          <w:szCs w:val="24"/>
-          <w:lang w:val="en-US"/>
-        </w:rPr>
-        <w:t>1isXeArB2aDJ1afU</w:t>
-      </w:r>
     </w:p>
     <w:sectPr>
       <w:pgSz w:w="12240" w:h="15840"/>

</xml_diff>